<commit_message>
task 2 - faltando apenas salvar no banco - já salvando as imagens
</commit_message>
<xml_diff>
--- a/Texto/Abstract Extendido/Um método crowdsourcing para geração de objetos de aprendizagem por meio do enriquecimento de vídeos.docx
+++ b/Texto/Abstract Extendido/Um método crowdsourcing para geração de objetos de aprendizagem por meio do enriquecimento de vídeos.docx
@@ -101,95 +101,726 @@
         <w:jc w:val="both"/>
       </w:pPr>
       <w:r>
-        <w:t>A utilização de vídeos c</w:t>
+        <w:t xml:space="preserve">A utilização de vídeos como objetos de aprendizagem é uma prática já consolidada, servindo inclusive como base para diversos cursos disponíveis na internet. </w:t>
+      </w:r>
+      <w:r>
+        <w:t>O</w:t>
+      </w:r>
+      <w:r>
+        <w:t xml:space="preserve"> </w:t>
+      </w:r>
+      <w:r>
+        <w:t>crescimento contínuo d</w:t>
+      </w:r>
+      <w:r>
+        <w:t>a utilização dos vídeos na educação se deve aos dispositivos de gravação mais acessíveis</w:t>
+      </w:r>
+      <w:r>
+        <w:t>,</w:t>
+      </w:r>
+      <w:r>
+        <w:t xml:space="preserve"> e </w:t>
+      </w:r>
+      <w:r>
+        <w:t>à</w:t>
+      </w:r>
+      <w:r>
+        <w:t xml:space="preserve">s </w:t>
+      </w:r>
+      <w:r>
+        <w:t>plataformas de distribuição de vídeo cada vez mais populares</w:t>
+      </w:r>
+      <w:r>
+        <w:t xml:space="preserve"> como o </w:t>
+      </w:r>
+      <w:proofErr w:type="spellStart"/>
+      <w:r>
+        <w:rPr>
+          <w:i/>
+        </w:rPr>
+        <w:t>YouTube</w:t>
+      </w:r>
+      <w:proofErr w:type="spellEnd"/>
+      <w:r>
+        <w:t xml:space="preserve"> e o </w:t>
       </w:r>
       <w:bookmarkStart w:id="0" w:name="_GoBack"/>
+      <w:proofErr w:type="spellStart"/>
+      <w:r>
+        <w:rPr>
+          <w:i/>
+        </w:rPr>
+        <w:t>Vim</w:t>
+      </w:r>
+      <w:r>
+        <w:rPr>
+          <w:i/>
+        </w:rPr>
+        <w:t>eo</w:t>
+      </w:r>
       <w:bookmarkEnd w:id="0"/>
-      <w:r>
-        <w:t xml:space="preserve">omo objetos de aprendizagem é uma prática já consolidada, servindo inclusive como base para diversos cursos disponíveis na internet. </w:t>
-      </w:r>
+      <w:proofErr w:type="spellEnd"/>
+      <w:r>
+        <w:t>.</w:t>
+      </w:r>
+    </w:p>
+    <w:p>
+      <w:pPr>
+        <w:jc w:val="both"/>
+      </w:pPr>
+    </w:p>
+    <w:p>
+      <w:pPr>
+        <w:jc w:val="both"/>
+      </w:pPr>
+      <w:r>
+        <w:t xml:space="preserve">Todavia, o modelo tradicional de produção de vídeo que ainda predomina no cenário atual, consiste em um processo centralizado </w:t>
+      </w:r>
+      <w:r>
+        <w:t>qu</w:t>
+      </w:r>
+      <w:r>
+        <w:t>e contempla apenas o ponto de vista do autor. Dessa forma é muito comum que existam lacunas semânticas nos vídeos, uma vez que apenas as cenas, os eventos e as informações previstas pelo autor são representados.</w:t>
+      </w:r>
+      <w:r>
+        <w:t xml:space="preserve"> </w:t>
+      </w:r>
+    </w:p>
+    <w:p>
+      <w:pPr>
+        <w:jc w:val="both"/>
+      </w:pPr>
+    </w:p>
+    <w:p>
+      <w:pPr>
+        <w:jc w:val="both"/>
+      </w:pPr>
+      <w:r>
+        <w:t>Estas</w:t>
+      </w:r>
+      <w:r>
+        <w:t xml:space="preserve"> lacuna</w:t>
+      </w:r>
+      <w:r>
+        <w:t>s</w:t>
+      </w:r>
+      <w:r>
+        <w:t xml:space="preserve"> semântica</w:t>
+      </w:r>
+      <w:r>
+        <w:t>s</w:t>
+      </w:r>
+      <w:r>
+        <w:t xml:space="preserve"> </w:t>
+      </w:r>
+      <w:r>
+        <w:t xml:space="preserve">se </w:t>
+      </w:r>
+      <w:r>
+        <w:t>caracteriza</w:t>
+      </w:r>
+      <w:r>
+        <w:t>m</w:t>
+      </w:r>
+      <w:r>
+        <w:t xml:space="preserve"> pela falta de informação necessária para que </w:t>
+      </w:r>
+      <w:r>
+        <w:t>o estudante</w:t>
+      </w:r>
+      <w:r>
+        <w:t xml:space="preserve"> compreenda </w:t>
+      </w:r>
+      <w:r>
+        <w:t xml:space="preserve">todo </w:t>
+      </w:r>
+      <w:r>
+        <w:t>o conteú</w:t>
+      </w:r>
+      <w:r>
+        <w:t>do</w:t>
+      </w:r>
+      <w:r>
+        <w:t>,</w:t>
+      </w:r>
+      <w:r>
+        <w:t xml:space="preserve"> </w:t>
+      </w:r>
+      <w:r>
+        <w:t>com riqueza de detalhes</w:t>
+      </w:r>
+      <w:r>
+        <w:t>.</w:t>
+      </w:r>
+      <w:r>
+        <w:t xml:space="preserve"> </w:t>
+      </w:r>
+      <w:r>
+        <w:t xml:space="preserve">Elas ocorrem tanto nos casos em que o material didático realmente oferece informação insuficiente, quanto nos casos em que a </w:t>
+      </w:r>
+      <w:r>
+        <w:t>maneira</w:t>
+      </w:r>
+      <w:r>
+        <w:t xml:space="preserve"> como a informação é apresentada não é adequada para o estudante.</w:t>
+      </w:r>
+    </w:p>
+    <w:p>
+      <w:pPr>
+        <w:jc w:val="both"/>
+      </w:pPr>
+    </w:p>
+    <w:p>
+      <w:pPr>
+        <w:jc w:val="both"/>
+      </w:pPr>
+      <w:r>
+        <w:t>As lacunas semânticas</w:t>
+      </w:r>
+      <w:r>
+        <w:t xml:space="preserve"> em vídeos educacionais</w:t>
+      </w:r>
+      <w:r>
+        <w:t xml:space="preserve"> podem surgir por diversos motivos, </w:t>
+      </w:r>
+      <w:r>
+        <w:t>e inevitavelmente</w:t>
+      </w:r>
+      <w:r>
+        <w:t xml:space="preserve"> geram problemas de compreensão, resultando em uma menor eficiência do vídeo como material didático.</w:t>
+      </w:r>
+      <w:r>
+        <w:t xml:space="preserve"> </w:t>
+      </w:r>
+      <w:r>
+        <w:t>Serão abordados</w:t>
+      </w:r>
+      <w:r>
+        <w:t xml:space="preserve"> </w:t>
+      </w:r>
+      <w:r>
+        <w:t xml:space="preserve">neste projeto </w:t>
+      </w:r>
+      <w:r>
+        <w:t>dois</w:t>
+      </w:r>
+      <w:r>
+        <w:t xml:space="preserve"> tipos de lacunas semânticas: termos e expressões não compreendidos, </w:t>
+      </w:r>
+      <w:r>
+        <w:t xml:space="preserve">e </w:t>
+      </w:r>
+      <w:r>
+        <w:t xml:space="preserve">a </w:t>
+      </w:r>
+      <w:r>
+        <w:t>necessidade de explicações adicionais sobre conceitos e fatos.</w:t>
+      </w:r>
+    </w:p>
+    <w:p>
+      <w:pPr>
+        <w:jc w:val="both"/>
+      </w:pPr>
+    </w:p>
+    <w:p>
+      <w:pPr>
+        <w:jc w:val="both"/>
+      </w:pPr>
+      <w:r>
+        <w:t>Este trabalho apresenta um método</w:t>
+      </w:r>
+      <w:r>
+        <w:t xml:space="preserve">, apoiado por um ambiente </w:t>
+      </w:r>
+      <w:r>
+        <w:t>computacional</w:t>
+      </w:r>
+      <w:r>
+        <w:t>,</w:t>
+      </w:r>
+      <w:r>
+        <w:t xml:space="preserve"> para o preenchimento de lacunas semânticas em v</w:t>
+      </w:r>
+      <w:r>
+        <w:t>ídeos educacionais</w:t>
+      </w:r>
+      <w:r>
+        <w:t xml:space="preserve"> por meio da agregação de conteúdo complementar multimídia. O objetivo deste método é construir objetos de aprendizagem baseados</w:t>
+      </w:r>
+      <w:r>
+        <w:t xml:space="preserve"> em</w:t>
+      </w:r>
+      <w:r>
+        <w:t xml:space="preserve"> vídeos, que sejam mais eficazes que as versões originais em relação à transferência da sua carga semântica.</w:t>
+      </w:r>
+      <w:r>
+        <w:t xml:space="preserve"> </w:t>
+      </w:r>
+      <w:r>
+        <w:t xml:space="preserve">Em outras palavras, o método visa facilitar a compreensão do </w:t>
+      </w:r>
+      <w:r>
+        <w:t>estudante</w:t>
+      </w:r>
+      <w:r>
+        <w:t>,</w:t>
+      </w:r>
+      <w:r>
+        <w:t xml:space="preserve"> </w:t>
+      </w:r>
+      <w:r>
+        <w:t>gerando</w:t>
+      </w:r>
+      <w:r>
+        <w:t xml:space="preserve"> </w:t>
+      </w:r>
+      <w:r>
+        <w:t>conteúdos didá</w:t>
+      </w:r>
+      <w:r>
+        <w:t>ticos</w:t>
+      </w:r>
+      <w:r>
+        <w:t xml:space="preserve"> </w:t>
+      </w:r>
+      <w:r>
+        <w:t>aprimorados</w:t>
+      </w:r>
+      <w:r>
+        <w:t xml:space="preserve"> e</w:t>
+      </w:r>
+      <w:r>
+        <w:t xml:space="preserve"> com</w:t>
+      </w:r>
+      <w:r>
+        <w:t xml:space="preserve"> </w:t>
+      </w:r>
+      <w:r>
+        <w:t>informações completas.</w:t>
+      </w:r>
+      <w:r>
+        <w:t xml:space="preserve"> </w:t>
+      </w:r>
+    </w:p>
+    <w:p>
+      <w:pPr>
+        <w:jc w:val="both"/>
+      </w:pPr>
+    </w:p>
+    <w:p>
+      <w:pPr>
+        <w:jc w:val="both"/>
+      </w:pPr>
+      <w:r>
+        <w:t>Para alcançar o resultado proposto é utilizado um processo híbrido de duas fases. A primeira fase utiliza uma abordagem colaborativa para ide</w:t>
+      </w:r>
+      <w:r>
+        <w:t>ntificar as lacunas semânticas</w:t>
+      </w:r>
+      <w:r>
+        <w:t xml:space="preserve"> </w:t>
+      </w:r>
+      <w:r>
+        <w:t xml:space="preserve">e </w:t>
+      </w:r>
+      <w:r>
+        <w:t>determinar como devem ser preenchidas</w:t>
+      </w:r>
+      <w:r>
+        <w:t>,</w:t>
+      </w:r>
+      <w:r>
+        <w:t xml:space="preserve"> </w:t>
+      </w:r>
+      <w:r>
+        <w:t>com base nos relatos de dificuldades e sugestões de melhoria feitos pelos estudantes.</w:t>
+      </w:r>
+      <w:r>
+        <w:t xml:space="preserve"> </w:t>
+      </w:r>
+      <w:r>
+        <w:t xml:space="preserve">A segunda fase utiliza técnicas automáticas baseadas em modelos, para gerar conteúdos </w:t>
+      </w:r>
+      <w:r>
+        <w:t>complementar</w:t>
+      </w:r>
+      <w:r>
+        <w:t xml:space="preserve"> de diferentes </w:t>
+      </w:r>
+      <w:r>
+        <w:t>tipos</w:t>
+      </w:r>
+      <w:r>
+        <w:t xml:space="preserve"> como imagem, hiperlinks e </w:t>
+      </w:r>
+      <w:r>
+        <w:t xml:space="preserve">caixas de </w:t>
+      </w:r>
+      <w:r>
+        <w:t>textos, que são agregados ao vídeo original. Dessa forma são gerados objetos de aprendizagem multimídia e interativos.</w:t>
+      </w:r>
+    </w:p>
+    <w:p>
+      <w:pPr>
+        <w:jc w:val="both"/>
+      </w:pPr>
+    </w:p>
+    <w:p>
+      <w:pPr>
+        <w:jc w:val="both"/>
+      </w:pPr>
       <w:r>
         <w:t>O</w:t>
       </w:r>
       <w:r>
-        <w:t xml:space="preserve"> </w:t>
-      </w:r>
-      <w:r>
-        <w:t>crescimento contínuo d</w:t>
-      </w:r>
-      <w:r>
-        <w:t>a utilização dos vídeos na educação se deve aos dispositivos de gravação mais acessíveis e plataformas de distribuição de vídeo cada vez mais populares.</w:t>
-      </w:r>
-    </w:p>
-    <w:p>
-      <w:pPr>
-        <w:jc w:val="both"/>
-      </w:pPr>
-    </w:p>
-    <w:p>
-      <w:pPr>
-        <w:jc w:val="both"/>
-      </w:pPr>
-      <w:r>
-        <w:t xml:space="preserve">Todavia, o modelo tradicional de produção de vídeo que ainda predomina no cenário atual, consiste em um processo centralizado </w:t>
-      </w:r>
-      <w:r>
-        <w:t>qu</w:t>
-      </w:r>
-      <w:r>
-        <w:t>e contempla apenas o ponto de vista do autor. Dessa forma é muito comum que existam lacunas semânticas nos vídeos, uma vez que apenas as cenas, os eventos e as informações previstas pelo autor são representados.</w:t>
-      </w:r>
-      <w:r>
-        <w:t xml:space="preserve"> </w:t>
-      </w:r>
-    </w:p>
-    <w:p>
-      <w:pPr>
-        <w:jc w:val="both"/>
-      </w:pPr>
-    </w:p>
-    <w:p>
-      <w:pPr>
-        <w:jc w:val="both"/>
-      </w:pPr>
-      <w:r>
-        <w:t>Estas</w:t>
-      </w:r>
-      <w:r>
-        <w:t xml:space="preserve"> lacuna</w:t>
+        <w:t xml:space="preserve"> ambiente computacional </w:t>
+      </w:r>
+      <w:r>
+        <w:t xml:space="preserve">que apoia o método proposto é </w:t>
+      </w:r>
+      <w:r>
+        <w:t>formado</w:t>
+      </w:r>
+      <w:r>
+        <w:t xml:space="preserve"> por três componentes: módulo de colaboração, módulo de processamento, e módulo de apresentação. </w:t>
+      </w:r>
+    </w:p>
+    <w:p>
+      <w:pPr>
+        <w:jc w:val="both"/>
+      </w:pPr>
+    </w:p>
+    <w:p>
+      <w:pPr>
+        <w:jc w:val="both"/>
+      </w:pPr>
+      <w:r>
+        <w:t>O módulo de colaboração</w:t>
+      </w:r>
+      <w:r>
+        <w:t xml:space="preserve"> apoia as </w:t>
+      </w:r>
+      <w:r>
+        <w:t xml:space="preserve">atividades </w:t>
+      </w:r>
+      <w:r>
+        <w:t>de obtenção</w:t>
+      </w:r>
+      <w:r>
+        <w:t xml:space="preserve"> </w:t>
+      </w:r>
+      <w:r>
+        <w:t>d</w:t>
+      </w:r>
+      <w:r>
+        <w:t>as informações necessárias para gerar o conteúdo complementar</w:t>
+      </w:r>
+      <w:r>
+        <w:t>,</w:t>
+      </w:r>
+      <w:r>
+        <w:t xml:space="preserve"> </w:t>
+      </w:r>
+      <w:r>
+        <w:t xml:space="preserve">que é </w:t>
+      </w:r>
+      <w:r>
+        <w:t>utilizado</w:t>
+      </w:r>
+      <w:r>
+        <w:t xml:space="preserve"> para enriquecer os vídeos. Por meio das </w:t>
+      </w:r>
+      <w:r>
+        <w:t xml:space="preserve">ferramentas </w:t>
+      </w:r>
+      <w:r>
+        <w:t xml:space="preserve">de colaboração </w:t>
+      </w:r>
+      <w:r>
+        <w:t>contidas ness</w:t>
+      </w:r>
+      <w:r>
+        <w:t xml:space="preserve">e módulo, </w:t>
+      </w:r>
+      <w:r>
+        <w:t xml:space="preserve">os </w:t>
+      </w:r>
+      <w:r>
+        <w:t xml:space="preserve">estudantes podem contribuir de três maneiras: identificando lacunas semânticas, sugerindo conteúdos complementares para </w:t>
+      </w:r>
+      <w:r>
+        <w:lastRenderedPageBreak/>
+        <w:t xml:space="preserve">cobri-las, ou validando </w:t>
+      </w:r>
+      <w:r>
+        <w:t>sugestões</w:t>
+      </w:r>
+      <w:r>
+        <w:t xml:space="preserve"> de outros estudantes. </w:t>
+      </w:r>
+      <w:r>
+        <w:t>Ess</w:t>
+      </w:r>
+      <w:r>
+        <w:t xml:space="preserve">e módulo se baseia em uma abordagem </w:t>
+      </w:r>
+      <w:proofErr w:type="spellStart"/>
+      <w:r>
+        <w:rPr>
+          <w:i/>
+        </w:rPr>
+        <w:t>c</w:t>
+      </w:r>
+      <w:r>
+        <w:rPr>
+          <w:i/>
+        </w:rPr>
+        <w:t>rowdsourcing</w:t>
+      </w:r>
+      <w:proofErr w:type="spellEnd"/>
+      <w:r>
+        <w:t xml:space="preserve">, </w:t>
+      </w:r>
+      <w:r>
+        <w:t xml:space="preserve">que </w:t>
+      </w:r>
+      <w:r>
+        <w:t>oferece suporte aos cenários de colaboração em escala massiva, alé</w:t>
+      </w:r>
+      <w:r>
+        <w:t>m de propor formas eficientes para a</w:t>
+      </w:r>
+      <w:r>
+        <w:t xml:space="preserve"> </w:t>
+      </w:r>
+      <w:r>
+        <w:t xml:space="preserve">modelagem, </w:t>
+      </w:r>
+      <w:r>
+        <w:t>divisão e distri</w:t>
+      </w:r>
+      <w:r>
+        <w:t>buição de tarefas, assim como para a</w:t>
+      </w:r>
+      <w:r>
+        <w:t xml:space="preserve"> validação e </w:t>
+      </w:r>
+      <w:r>
+        <w:t>processamento</w:t>
+      </w:r>
+      <w:r>
+        <w:t xml:space="preserve"> das contribuições. </w:t>
+      </w:r>
+    </w:p>
+    <w:p>
+      <w:pPr>
+        <w:jc w:val="both"/>
+      </w:pPr>
+    </w:p>
+    <w:p>
+      <w:pPr>
+        <w:jc w:val="both"/>
+      </w:pPr>
+      <w:r>
+        <w:t xml:space="preserve">O módulo de processamento </w:t>
+      </w:r>
+      <w:r>
+        <w:t>utiliza</w:t>
+      </w:r>
+      <w:r>
+        <w:t xml:space="preserve"> técnicas baseadas em modelos e</w:t>
+      </w:r>
+      <w:r>
+        <w:t xml:space="preserve"> funções paramétricas para gerar</w:t>
+      </w:r>
+      <w:r>
+        <w:t>, a partir das contribuições dos estudantes,</w:t>
+      </w:r>
+      <w:r>
+        <w:t xml:space="preserve"> </w:t>
+      </w:r>
+      <w:r>
+        <w:t xml:space="preserve">o </w:t>
+      </w:r>
+      <w:r>
+        <w:t>conteúdo multimídia a ser agregado ao</w:t>
       </w:r>
       <w:r>
         <w:t>s</w:t>
       </w:r>
       <w:r>
-        <w:t xml:space="preserve"> semântica</w:t>
+        <w:t xml:space="preserve"> vídeo</w:t>
       </w:r>
       <w:r>
         <w:t>s</w:t>
       </w:r>
       <w:r>
-        <w:t xml:space="preserve"> </w:t>
+        <w:t xml:space="preserve">. Para este projeto foram selecionados três tipos de conteúdo: hiperlinks, caixas de texto e imagens. Os hiperlinks são inseridos em pontos do vídeo que requerem informação </w:t>
+      </w:r>
+      <w:r>
+        <w:t>complementar</w:t>
+      </w:r>
+      <w:r>
+        <w:t xml:space="preserve">, apontando </w:t>
+      </w:r>
+      <w:r>
+        <w:t>para</w:t>
+      </w:r>
+      <w:r>
+        <w:t xml:space="preserve"> páginas web com mais informações sobre os conceitos</w:t>
+      </w:r>
+      <w:r>
+        <w:t xml:space="preserve"> ali apresentados</w:t>
+      </w:r>
+      <w:r>
+        <w:t xml:space="preserve">. As caixas de texto são utilizadas para </w:t>
+      </w:r>
+      <w:r>
+        <w:t xml:space="preserve">adicionar explicações </w:t>
+      </w:r>
+      <w:r>
+        <w:t>complementares</w:t>
+      </w:r>
+      <w:r>
+        <w:t>,</w:t>
+      </w:r>
+      <w:r>
+        <w:t xml:space="preserve"> conforme as informações </w:t>
+      </w:r>
+      <w:r>
+        <w:t>vão sendo</w:t>
+      </w:r>
+      <w:r>
+        <w:t xml:space="preserve"> apresentadas, assim como para </w:t>
+      </w:r>
+      <w:r>
+        <w:t xml:space="preserve">listar formas equivalentes </w:t>
+      </w:r>
+      <w:r>
+        <w:t>de</w:t>
+      </w:r>
+      <w:r>
+        <w:t xml:space="preserve"> termos e expressões</w:t>
+      </w:r>
+      <w:r>
+        <w:t xml:space="preserve"> que ocorrem no vídeo</w:t>
+      </w:r>
+      <w:r>
+        <w:t>. As imagens são utilizadas</w:t>
+      </w:r>
+      <w:r>
+        <w:t xml:space="preserve"> para</w:t>
+      </w:r>
+      <w:r>
+        <w:t xml:space="preserve"> ilustrar determinados conteúdos, ajudando o estudante a entender aqueles conceitos.</w:t>
+      </w:r>
+    </w:p>
+    <w:p>
+      <w:pPr>
+        <w:jc w:val="both"/>
+      </w:pPr>
+    </w:p>
+    <w:p>
+      <w:pPr>
+        <w:jc w:val="both"/>
+      </w:pPr>
+      <w:r>
+        <w:t xml:space="preserve">O módulo de apresentação é utilizado para exibir os objetos de aprendizagem, com todas as funcionalidades necessárias para que o estudante possa interagir com eles. Adicionalmente esse módulo oferece funcionalidades que permitem aos estudantes fazerem recomendações, </w:t>
+      </w:r>
+      <w:r>
+        <w:t xml:space="preserve">avaliações e sugestões de </w:t>
+      </w:r>
+      <w:r>
+        <w:t>modificações nos objet</w:t>
+      </w:r>
+      <w:r>
+        <w:t>os de aprendizagem</w:t>
+      </w:r>
+      <w:r>
+        <w:t>.</w:t>
+      </w:r>
+    </w:p>
+    <w:p>
+      <w:pPr>
+        <w:jc w:val="both"/>
+      </w:pPr>
+    </w:p>
+    <w:p>
+      <w:pPr>
+        <w:jc w:val="both"/>
+      </w:pPr>
+      <w:r>
+        <w:t>A avaliação do método</w:t>
+      </w:r>
+      <w:r>
+        <w:t>,</w:t>
+      </w:r>
+      <w:r>
+        <w:t xml:space="preserve"> e dos objetos de aprendizagem, baseia-se na análise de dois ind</w:t>
+      </w:r>
+      <w:r>
+        <w:t>icadores: o primeiro é a</w:t>
+      </w:r>
+      <w:r>
+        <w:t xml:space="preserve"> percepção dos </w:t>
+      </w:r>
+      <w:r>
+        <w:t>estudantes</w:t>
+      </w:r>
+      <w:r>
+        <w:t xml:space="preserve"> sobre o grau de cobertura das lacunas semânticas</w:t>
+      </w:r>
+      <w:r>
+        <w:t>,</w:t>
+      </w:r>
+      <w:r>
+        <w:t xml:space="preserve"> e </w:t>
+      </w:r>
+      <w:r>
+        <w:t xml:space="preserve">o segundo é </w:t>
+      </w:r>
+      <w:r>
+        <w:t>o incremento na eficácia em transmitir a carga semântica pretendida.</w:t>
+      </w:r>
+      <w:r>
+        <w:t xml:space="preserve"> </w:t>
+      </w:r>
+      <w:r>
+        <w:t>Para realizar esta avaliação, foram escolhidas duas turmas com perfis semelhantes, e disponibilizado o vídeo original para</w:t>
+      </w:r>
+      <w:r>
+        <w:t xml:space="preserve"> uma delas </w:t>
+      </w:r>
+      <w:r>
+        <w:t>e o vídeo enriquecido para a outra.</w:t>
+      </w:r>
+    </w:p>
+    <w:p>
+      <w:pPr>
+        <w:jc w:val="both"/>
+      </w:pPr>
+    </w:p>
+    <w:p>
+      <w:pPr>
+        <w:jc w:val="both"/>
+      </w:pPr>
+      <w:r>
+        <w:t xml:space="preserve">O primeiro indicador é avaliado ao </w:t>
       </w:r>
       <w:r>
         <w:t xml:space="preserve">se </w:t>
       </w:r>
       <w:r>
-        <w:t>caracteriza</w:t>
-      </w:r>
-      <w:r>
-        <w:t>m</w:t>
-      </w:r>
-      <w:r>
-        <w:t xml:space="preserve"> pela falta de informação necessária para que </w:t>
-      </w:r>
-      <w:r>
-        <w:t>o estudante</w:t>
-      </w:r>
-      <w:r>
-        <w:t xml:space="preserve"> compreenda o conteú</w:t>
-      </w:r>
-      <w:r>
-        <w:t>do</w:t>
+        <w:t>medir a proporção</w:t>
+      </w:r>
+      <w:r>
+        <w:t xml:space="preserve"> </w:t>
+      </w:r>
+      <w:r>
+        <w:t>d</w:t>
+      </w:r>
+      <w:r>
+        <w:t>os relatos</w:t>
       </w:r>
       <w:r>
         <w:t>,</w:t>
@@ -198,411 +829,25 @@
         <w:t xml:space="preserve"> </w:t>
       </w:r>
       <w:r>
-        <w:t>com riqueza de detalhes</w:t>
+        <w:t xml:space="preserve">fornecidos por ambas as </w:t>
+      </w:r>
+      <w:r>
+        <w:t>turmas</w:t>
+      </w:r>
+      <w:r>
+        <w:t>,</w:t>
+      </w:r>
+      <w:r>
+        <w:t xml:space="preserve"> sobre os problemas de compreensão encontrados</w:t>
+      </w:r>
+      <w:r>
+        <w:t xml:space="preserve"> no vídeo que tiveram acesso</w:t>
       </w:r>
       <w:r>
         <w:t>.</w:t>
       </w:r>
       <w:r>
-        <w:t xml:space="preserve"> </w:t>
-      </w:r>
-      <w:r>
-        <w:t xml:space="preserve">Elas ocorrem tanto nos casos </w:t>
-      </w:r>
-      <w:proofErr w:type="gramStart"/>
-      <w:r>
-        <w:t>em</w:t>
-      </w:r>
-      <w:proofErr w:type="gramEnd"/>
-      <w:r>
-        <w:t xml:space="preserve"> que o material didático realmente oferece informação insuficiente, quanto nos casos em que a </w:t>
-      </w:r>
-      <w:r>
-        <w:t>maneira</w:t>
-      </w:r>
-      <w:r>
-        <w:t xml:space="preserve"> como a informação é apresentada não é adequada para o estudante.</w:t>
-      </w:r>
-    </w:p>
-    <w:p>
-      <w:pPr>
-        <w:jc w:val="both"/>
-      </w:pPr>
-    </w:p>
-    <w:p>
-      <w:pPr>
-        <w:jc w:val="both"/>
-      </w:pPr>
-      <w:r>
-        <w:t>As lacunas semânticas</w:t>
-      </w:r>
-      <w:r>
-        <w:t xml:space="preserve"> em vídeos educacionais</w:t>
-      </w:r>
-      <w:r>
-        <w:t xml:space="preserve"> podem surgir por diversos motivos, </w:t>
-      </w:r>
-      <w:r>
-        <w:t>e inevitavelmente</w:t>
-      </w:r>
-      <w:r>
-        <w:t xml:space="preserve"> geram problemas de compreensão, resultando em uma menor eficiência do vídeo como material didático.</w:t>
-      </w:r>
-      <w:r>
-        <w:t xml:space="preserve"> </w:t>
-      </w:r>
-      <w:r>
-        <w:t>Serão abordados</w:t>
-      </w:r>
-      <w:r>
-        <w:t xml:space="preserve"> </w:t>
-      </w:r>
-      <w:r>
-        <w:t xml:space="preserve">neste projeto </w:t>
-      </w:r>
-      <w:r>
-        <w:t>três tipos de lacunas semânticas: termos e expressões não compreendidos, necessidade de explicações adicionais sobre conceitos</w:t>
-      </w:r>
-      <w:r>
-        <w:t>,</w:t>
-      </w:r>
-      <w:r>
-        <w:t xml:space="preserve"> e falta de contextualização sobre informações e fatos.</w:t>
-      </w:r>
-    </w:p>
-    <w:p>
-      <w:pPr>
-        <w:jc w:val="both"/>
-      </w:pPr>
-    </w:p>
-    <w:p>
-      <w:pPr>
-        <w:jc w:val="both"/>
-      </w:pPr>
-      <w:r>
-        <w:t>Este trabalho apresenta um método</w:t>
-      </w:r>
-      <w:r>
-        <w:t xml:space="preserve">, apoiado por um ambiente </w:t>
-      </w:r>
-      <w:r>
-        <w:t>computacional</w:t>
-      </w:r>
-      <w:r>
-        <w:t>,</w:t>
-      </w:r>
-      <w:r>
-        <w:t xml:space="preserve"> para o preenchimento de lacunas semânticas em vídeos educacionais, por meio da agregação de conteúdo complementar multimídia. O objetivo deste método é construir objetos de aprendizagem baseados</w:t>
-      </w:r>
-      <w:r>
-        <w:t xml:space="preserve"> em</w:t>
-      </w:r>
-      <w:r>
-        <w:t xml:space="preserve"> vídeos, que sejam mais eficazes que as versões originais em relação à transferência da sua carga semântica.</w:t>
-      </w:r>
-      <w:r>
-        <w:t xml:space="preserve"> </w:t>
-      </w:r>
-      <w:r>
-        <w:t xml:space="preserve">Em outras palavras, o método visa facilitar a compreensão do </w:t>
-      </w:r>
-      <w:r>
-        <w:t>estudante</w:t>
-      </w:r>
-      <w:r>
-        <w:t>,</w:t>
-      </w:r>
-      <w:r>
-        <w:t xml:space="preserve"> </w:t>
-      </w:r>
-      <w:r>
-        <w:t>gerando</w:t>
-      </w:r>
-      <w:r>
-        <w:t xml:space="preserve"> </w:t>
-      </w:r>
-      <w:r>
-        <w:t>conteúdos didá</w:t>
-      </w:r>
-      <w:r>
-        <w:t>ticos</w:t>
-      </w:r>
-      <w:r>
-        <w:t xml:space="preserve"> </w:t>
-      </w:r>
-      <w:r>
-        <w:t>aprimorados</w:t>
-      </w:r>
-      <w:r>
-        <w:t xml:space="preserve"> e</w:t>
-      </w:r>
-      <w:r>
-        <w:t xml:space="preserve"> com</w:t>
-      </w:r>
-      <w:r>
-        <w:t xml:space="preserve"> </w:t>
-      </w:r>
-      <w:r>
-        <w:t>informações completas.</w:t>
-      </w:r>
-      <w:r>
-        <w:t xml:space="preserve"> </w:t>
-      </w:r>
-    </w:p>
-    <w:p>
-      <w:pPr>
-        <w:jc w:val="both"/>
-      </w:pPr>
-    </w:p>
-    <w:p>
-      <w:pPr>
-        <w:jc w:val="both"/>
-      </w:pPr>
-      <w:r>
-        <w:t>Para alcançar o resultado proposto é utilizado um processo híbrido de duas fases. A primeira fase utiliza uma abordagem colaborativa para identificar as lacunas semânticas e determinar como devem ser preenchidas, com base nas dificuldades relatadas pelos e</w:t>
-      </w:r>
-      <w:r>
-        <w:t xml:space="preserve">studantes, e </w:t>
-      </w:r>
-      <w:r>
-        <w:t>em sugestões de melhorias feitas por eles para compreenderem determinadas partes do conteúdo. A segunda fase utiliza técnicas automáticas baseadas em modelos, para gerar conteúdos adicionais de diferentes naturezas como imagem, hiperlinks e textos, que são agregados ao vídeo original. Dessa forma são gerados objetos de aprendizagem multimídia e interativos.</w:t>
-      </w:r>
-    </w:p>
-    <w:p>
-      <w:pPr>
-        <w:jc w:val="both"/>
-      </w:pPr>
-    </w:p>
-    <w:p>
-      <w:pPr>
-        <w:jc w:val="both"/>
-      </w:pPr>
-      <w:r>
-        <w:t xml:space="preserve">Este processo é apoiado por um ambiente computacional </w:t>
-      </w:r>
-      <w:r>
-        <w:t>formado</w:t>
-      </w:r>
-      <w:r>
-        <w:t xml:space="preserve"> por três componentes: módulo de colaboração, módulo de processamento, e módulo de apresentação. </w:t>
-      </w:r>
-    </w:p>
-    <w:p>
-      <w:pPr>
-        <w:jc w:val="both"/>
-      </w:pPr>
-    </w:p>
-    <w:p>
-      <w:pPr>
-        <w:jc w:val="both"/>
-      </w:pPr>
-      <w:r>
-        <w:t>O módulo de colaboração</w:t>
-      </w:r>
-      <w:r>
-        <w:t xml:space="preserve"> apoia as </w:t>
-      </w:r>
-      <w:r>
-        <w:t xml:space="preserve">atividades </w:t>
-      </w:r>
-      <w:r>
-        <w:t>de obtenção</w:t>
-      </w:r>
-      <w:r>
-        <w:t xml:space="preserve"> </w:t>
-      </w:r>
-      <w:r>
-        <w:t>d</w:t>
-      </w:r>
-      <w:r>
-        <w:t>as informações necessárias para gerar o conteúdo complementar</w:t>
-      </w:r>
-      <w:r>
-        <w:t xml:space="preserve">, </w:t>
-      </w:r>
-      <w:r>
-        <w:t>a ser</w:t>
-      </w:r>
-      <w:r>
-        <w:t xml:space="preserve"> utilizado</w:t>
-      </w:r>
-      <w:r>
-        <w:t xml:space="preserve"> para enriquecer os vídeos. Por meio das </w:t>
-      </w:r>
-      <w:r>
-        <w:t>ferramentas contidas ness</w:t>
-      </w:r>
-      <w:r>
-        <w:t xml:space="preserve">e módulo, </w:t>
-      </w:r>
-      <w:r>
-        <w:t xml:space="preserve">os </w:t>
-      </w:r>
-      <w:r>
-        <w:t xml:space="preserve">estudantes podem contribuir de três maneiras: </w:t>
-      </w:r>
-      <w:r>
-        <w:lastRenderedPageBreak/>
-        <w:t xml:space="preserve">identificando lacunas semânticas, sugerindo conteúdos complementares para cobri-las, ou validando contribuições de outros estudantes. </w:t>
-      </w:r>
-      <w:r>
-        <w:t>Ess</w:t>
-      </w:r>
-      <w:r>
-        <w:t xml:space="preserve">e módulo se baseia em uma abordagem </w:t>
-      </w:r>
-      <w:proofErr w:type="spellStart"/>
-      <w:r>
-        <w:rPr>
-          <w:i/>
-        </w:rPr>
-        <w:t>c</w:t>
-      </w:r>
-      <w:r>
-        <w:rPr>
-          <w:i/>
-        </w:rPr>
-        <w:t>rowdsourcing</w:t>
-      </w:r>
-      <w:proofErr w:type="spellEnd"/>
-      <w:r>
-        <w:t xml:space="preserve">, </w:t>
-      </w:r>
-      <w:r>
-        <w:t xml:space="preserve">que </w:t>
-      </w:r>
-      <w:r>
-        <w:t xml:space="preserve">oferece suporte aos cenários de colaboração em escala massiva, além de propor formas eficientes de divisão e distribuição de tarefas, assim como de validação e agregação das contribuições. </w:t>
-      </w:r>
-    </w:p>
-    <w:p>
-      <w:pPr>
-        <w:jc w:val="both"/>
-      </w:pPr>
-    </w:p>
-    <w:p>
-      <w:pPr>
-        <w:jc w:val="both"/>
-      </w:pPr>
-      <w:r>
-        <w:t xml:space="preserve">O módulo de processamento </w:t>
-      </w:r>
-      <w:r>
-        <w:t>utiliza</w:t>
-      </w:r>
-      <w:r>
-        <w:t xml:space="preserve"> técnicas baseadas em modelos e</w:t>
-      </w:r>
-      <w:r>
-        <w:t xml:space="preserve"> funções paramétricas para gerar</w:t>
-      </w:r>
-      <w:r>
-        <w:t>, a partir das contribuições dos estudantes,</w:t>
-      </w:r>
-      <w:r>
-        <w:t xml:space="preserve"> </w:t>
-      </w:r>
-      <w:r>
-        <w:t xml:space="preserve">o </w:t>
-      </w:r>
-      <w:r>
-        <w:t>conteúdo multimídia a ser agregado ao</w:t>
-      </w:r>
-      <w:r>
-        <w:t>s</w:t>
-      </w:r>
-      <w:r>
-        <w:t xml:space="preserve"> vídeo</w:t>
-      </w:r>
-      <w:r>
-        <w:t>s</w:t>
-      </w:r>
-      <w:r>
-        <w:t>. Para este projeto foram selecionados três tipos de conteúdo: hiperlinks, caixas de texto e imagens. Os hiperlinks são inseridos em pontos do vídeo que requerem informação adicional, e apontam para outros vídeos ou páginas web com mais informações sobre os respectivos conceitos. As caixas de texto são utilizadas para contextualizar fatos e informações, para adicionar informações complementares</w:t>
-      </w:r>
-      <w:r>
-        <w:t>,</w:t>
-      </w:r>
-      <w:r>
-        <w:t xml:space="preserve"> e para listar formas equivalentes para termos e expressões. As imagens são utilizadas para ajudar a explicar conceitos, apresentando desenhos, gráficos e fotografias que ajudem o estudante a compreender o conteúdo apresentado.</w:t>
-      </w:r>
-      <w:r>
-        <w:t xml:space="preserve"> </w:t>
-      </w:r>
-    </w:p>
-    <w:p>
-      <w:pPr>
-        <w:jc w:val="both"/>
-      </w:pPr>
-    </w:p>
-    <w:p>
-      <w:pPr>
-        <w:jc w:val="both"/>
-      </w:pPr>
-      <w:r>
-        <w:t xml:space="preserve">O módulo de apresentação é utilizado para exibir os objetos de aprendizagem, com todas as funcionalidades necessárias para que o estudante possa interagir com eles. Adicionalmente esse módulo oferece funcionalidades que permitem aos estudantes fazerem recomendações, </w:t>
-      </w:r>
-      <w:r>
-        <w:t xml:space="preserve">avaliações e sugestões de </w:t>
-      </w:r>
-      <w:r>
-        <w:t>modificações nos objet</w:t>
-      </w:r>
-      <w:r>
-        <w:t>os de aprendizagem</w:t>
-      </w:r>
-      <w:r>
-        <w:t>.</w:t>
-      </w:r>
-    </w:p>
-    <w:p>
-      <w:pPr>
-        <w:jc w:val="both"/>
-      </w:pPr>
-    </w:p>
-    <w:p>
-      <w:pPr>
-        <w:jc w:val="both"/>
-      </w:pPr>
-      <w:r>
-        <w:t xml:space="preserve">A avaliação do método e dos objetos de aprendizagem, baseia-se na análise de dois indicadores: a percepção dos </w:t>
-      </w:r>
-      <w:r>
-        <w:t>estudantes</w:t>
-      </w:r>
-      <w:r>
-        <w:t xml:space="preserve"> sobre o grau de cobertura das lacunas semânticas e o incremento na eficácia em transmitir a carga semântica pretendida.</w:t>
-      </w:r>
-      <w:r>
-        <w:t xml:space="preserve"> </w:t>
-      </w:r>
-      <w:r>
-        <w:t xml:space="preserve">O método de avaliação escolhido consiste em selecionar duas turmas de estudantes com perfis semelhantes, e disponibilizar </w:t>
-      </w:r>
-      <w:r>
-        <w:t>para</w:t>
-      </w:r>
-      <w:r>
-        <w:t xml:space="preserve"> uma delas o vídeo original e </w:t>
-      </w:r>
-      <w:r>
-        <w:t>para a</w:t>
-      </w:r>
-      <w:r>
-        <w:t xml:space="preserve"> outra a versão enriquecida. </w:t>
-      </w:r>
-    </w:p>
-    <w:p>
-      <w:pPr>
-        <w:jc w:val="both"/>
-      </w:pPr>
-    </w:p>
-    <w:p>
-      <w:pPr>
-        <w:jc w:val="both"/>
-      </w:pPr>
-      <w:r>
-        <w:t>A percepção dos estudantes em relação à cobertura das lacunas semânticas é medida pela proporção entre os problemas de compreensão relatados por cada turma. O incremento na eficácia em transmitir a carga semântica pretendida é avaliado com base na diferença da nota média de cada turma em um teste sobre o conteúdo apresentado no vídeo.</w:t>
+        <w:t xml:space="preserve"> O segundo indicador é avaliado a partir da medição dos mapas conceituais criados pelas duas turmas sobre o conteúdo apresentado no vídeo.</w:t>
       </w:r>
     </w:p>
     <w:p/>
@@ -1334,7 +1579,7 @@
 </file>
 
 <file path=customXml/itemProps1.xml><?xml version="1.0" encoding="utf-8"?>
-<ds:datastoreItem xmlns:ds="http://schemas.openxmlformats.org/officeDocument/2006/customXml" ds:itemID="{3E9E3E85-3AB6-484F-BC21-EC621C10CADF}">
+<ds:datastoreItem xmlns:ds="http://schemas.openxmlformats.org/officeDocument/2006/customXml" ds:itemID="{B694B962-3315-5749-BABF-7FA8662F4DE6}">
   <ds:schemaRefs>
     <ds:schemaRef ds:uri="http://schemas.openxmlformats.org/officeDocument/2006/bibliography"/>
   </ds:schemaRefs>

</xml_diff>